<commit_message>
enemy spawn zone fixed the menu funtionality
</commit_message>
<xml_diff>
--- a/Modules/1.1 Select Start.docx
+++ b/Modules/1.1 Select Start.docx
@@ -62,6 +62,9 @@
             <w:r>
               <w:t xml:space="preserve">Output Parameters: </w:t>
             </w:r>
+            <w:r>
+              <w:t>Provide Choice</w:t>
+            </w:r>
           </w:p>
         </w:tc>
       </w:tr>
@@ -92,8 +95,6 @@
             <w:r>
               <w:t>Select New Game 1.1.1, Select Load Game 1.1.2</w:t>
             </w:r>
-            <w:bookmarkStart w:id="0" w:name="_GoBack"/>
-            <w:bookmarkEnd w:id="0"/>
           </w:p>
         </w:tc>
       </w:tr>
@@ -106,10 +107,16 @@
             <w:r>
               <w:t xml:space="preserve">Author: </w:t>
             </w:r>
+            <w:r>
+              <w:t>Delmis Spies</w:t>
+            </w:r>
           </w:p>
           <w:p>
             <w:r>
               <w:t xml:space="preserve">Date:  </w:t>
+            </w:r>
+            <w:r>
+              <w:t>12/2/2015</w:t>
             </w:r>
           </w:p>
         </w:tc>
@@ -120,12 +127,22 @@
             <w:tcW w:w="9576" w:type="dxa"/>
           </w:tcPr>
           <w:p>
+            <w:bookmarkStart w:id="0" w:name="_GoBack"/>
             <w:r>
               <w:t>Peer Reviewer</w:t>
             </w:r>
             <w:r>
               <w:t xml:space="preserve">: </w:t>
             </w:r>
+            <w:r>
+              <w:t xml:space="preserve">Jan </w:t>
+            </w:r>
+            <w:proofErr w:type="spellStart"/>
+            <w:r>
+              <w:t>Cajas</w:t>
+            </w:r>
+            <w:bookmarkEnd w:id="0"/>
+            <w:proofErr w:type="spellEnd"/>
           </w:p>
         </w:tc>
       </w:tr>

</xml_diff>